<commit_message>
Step #81. './DevOps300/'. DevOps-Junior.docx - Updated edition. DevOps-Moddle.docx - Initial commit.
</commit_message>
<xml_diff>
--- a/DevOps300/DevOps-Junior.docx
+++ b/DevOps300/DevOps-Junior.docx
@@ -49,15 +49,7 @@
       </w:pPr>
       <w:r>
         <w:rPr/>
-        <w:t xml:space="preserve">DevOps - це методологія або підхід до розробки програмного забезпечення, який поєднує розробку (Development) і експлуатацію (Operations). Згідно з моделлю DevOps, команди розробки та операцій більше не є «відокремленими». Іноді ці дві команди навіть об’єднуються в одну, де інженери працюють протягом усього життєвого циклу програми, від розробки та тестування до розгортання та операцій, і розвивають низку навичок, не обмежуючись однією функцією. Основна ідея DevOps полягає в тому, щоб створити культуру співпраці та комунікації між розробниками програмного забезпечення і операторами систем. Це полегшує розгортання, моніторинг, управління та підтримку </w:t>
-      </w:r>
-      <w:r>
-        <w:rPr/>
-        <w:t>ПЗ</w:t>
-      </w:r>
-      <w:r>
-        <w:rPr/>
-        <w:t xml:space="preserve"> після релізу.</w:t>
+        <w:t>DevOps - це методологія або підхід до розробки програмного забезпечення, який поєднує розробку (Development) і експлуатацію (Operations). Згідно з моделлю DevOps, команди розробки та операцій більше не є «відокремленими». Іноді ці дві команди навіть об’єднуються в одну, де інженери працюють протягом усього життєвого циклу програми, від розробки та тестування до розгортання та операцій, і розвивають низку навичок, не обмежуючись однією функцією. Основна ідея DevOps полягає в тому, щоб створити культуру співпраці та комунікації між розробниками програмного забезпечення і операторами систем. Це полегшує розгортання, моніторинг, управління та підтримку ПЗ після релізу.</w:t>
       </w:r>
     </w:p>
     <w:p>
@@ -227,7 +219,7 @@
       <w:r>
         <w:rPr/>
         <w:drawing>
-          <wp:anchor behindDoc="0" distT="0" distB="0" distL="0" distR="0" simplePos="0" locked="0" layoutInCell="0" allowOverlap="1" relativeHeight="13">
+          <wp:anchor behindDoc="0" distT="0" distB="0" distL="0" distR="0" simplePos="0" locked="0" layoutInCell="0" allowOverlap="1" relativeHeight="10">
             <wp:simplePos x="0" y="0"/>
             <wp:positionH relativeFrom="column">
               <wp:posOffset>2308225</wp:posOffset>
@@ -286,21 +278,26 @@
         </w:rPr>
       </w:pPr>
       <w:r>
-        <w:rPr/>
-      </w:r>
-    </w:p>
-    <w:p>
-      <w:pPr>
-        <w:pStyle w:val="Normal"/>
-        <w:rPr/>
-      </w:pPr>
-      <w:r>
         <w:rPr>
           <w:b/>
           <w:bCs/>
           <w:i w:val="false"/>
           <w:iCs w:val="false"/>
         </w:rPr>
+      </w:r>
+    </w:p>
+    <w:p>
+      <w:pPr>
+        <w:pStyle w:val="Normal"/>
+        <w:rPr/>
+      </w:pPr>
+      <w:r>
+        <w:rPr>
+          <w:b/>
+          <w:bCs/>
+          <w:i w:val="false"/>
+          <w:iCs w:val="false"/>
+        </w:rPr>
         <w:t>Переваги DevOps:</w:t>
       </w:r>
     </w:p>
@@ -385,25 +382,7 @@
           <w:i/>
           <w:iCs/>
         </w:rPr>
-        <w:t xml:space="preserve">Надійність </w:t>
-      </w:r>
-      <w:r>
-        <w:rPr>
-          <w:b w:val="false"/>
-          <w:bCs w:val="false"/>
-          <w:i/>
-          <w:iCs/>
-        </w:rPr>
-        <w:t xml:space="preserve">і </w:t>
-      </w:r>
-      <w:r>
-        <w:rPr>
-          <w:b w:val="false"/>
-          <w:bCs w:val="false"/>
-          <w:i/>
-          <w:iCs/>
-        </w:rPr>
-        <w:t>Безпека,</w:t>
+        <w:t>Надійність і Безпека,</w:t>
       </w:r>
       <w:r>
         <w:rPr/>
@@ -9385,7 +9364,7 @@
         <mc:AlternateContent>
           <mc:Choice Requires="wps">
             <w:drawing>
-              <wp:anchor behindDoc="0" distT="0" distB="0" distL="0" distR="0" simplePos="0" locked="0" layoutInCell="0" allowOverlap="1" relativeHeight="10">
+              <wp:anchor behindDoc="0" distT="0" distB="0" distL="0" distR="0" simplePos="0" locked="0" layoutInCell="0" allowOverlap="1" relativeHeight="8">
                 <wp:simplePos x="0" y="0"/>
                 <wp:positionH relativeFrom="column">
                   <wp:align>center</wp:align>
@@ -12311,7 +12290,7 @@
       <w:r>
         <w:rPr/>
         <w:drawing>
-          <wp:anchor behindDoc="0" distT="0" distB="0" distL="0" distR="0" simplePos="0" locked="0" layoutInCell="0" allowOverlap="1" relativeHeight="16">
+          <wp:anchor behindDoc="0" distT="0" distB="0" distL="0" distR="0" simplePos="0" locked="0" layoutInCell="0" allowOverlap="1" relativeHeight="15">
             <wp:simplePos x="0" y="0"/>
             <wp:positionH relativeFrom="column">
               <wp:align>center</wp:align>
@@ -13282,7 +13261,7 @@
       </w:pPr>
       <w:r>
         <w:drawing>
-          <wp:anchor behindDoc="0" distT="0" distB="0" distL="0" distR="0" simplePos="0" locked="0" layoutInCell="0" allowOverlap="1" relativeHeight="15">
+          <wp:anchor behindDoc="0" distT="0" distB="0" distL="0" distR="0" simplePos="0" locked="0" layoutInCell="0" allowOverlap="1" relativeHeight="13">
             <wp:simplePos x="0" y="0"/>
             <wp:positionH relativeFrom="column">
               <wp:posOffset>832485</wp:posOffset>
@@ -13308,7 +13287,7 @@
                   </pic:nvPicPr>
                   <pic:blipFill>
                     <a:blip r:embed="rId12"/>
-                    <a:srcRect l="12450" t="5820" r="8775" b="11857"/>
+                    <a:srcRect l="12450" t="5820" r="8772" b="11857"/>
                     <a:stretch>
                       <a:fillRect/>
                     </a:stretch>
@@ -14088,7 +14067,10 @@
         </w:rPr>
       </w:pPr>
       <w:r>
-        <w:rPr/>
+        <w:rPr>
+          <w:sz w:val="20"/>
+          <w:szCs w:val="20"/>
+        </w:rPr>
       </w:r>
     </w:p>
     <w:p>
@@ -14102,7 +14084,7 @@
       </w:pPr>
       <w:r>
         <w:drawing>
-          <wp:anchor behindDoc="0" distT="0" distB="0" distL="0" distR="0" simplePos="0" locked="0" layoutInCell="0" allowOverlap="1" relativeHeight="14">
+          <wp:anchor behindDoc="0" distT="0" distB="0" distL="0" distR="0" simplePos="0" locked="0" layoutInCell="0" allowOverlap="1" relativeHeight="11">
             <wp:simplePos x="0" y="0"/>
             <wp:positionH relativeFrom="column">
               <wp:posOffset>2369820</wp:posOffset>
@@ -19486,7 +19468,10 @@
         </w:rPr>
       </w:pPr>
       <w:r>
-        <w:rPr/>
+        <w:rPr>
+          <w:sz w:val="20"/>
+          <w:szCs w:val="24"/>
+        </w:rPr>
       </w:r>
     </w:p>
     <w:p>
@@ -20026,11 +20011,7 @@
       </w:pPr>
       <w:r>
         <w:rPr/>
-        <w:t>Розглядає систему</w:t>
-      </w:r>
-      <w:r>
-        <w:rPr/>
-        <w:t xml:space="preserve"> як чорний ящик, тобто зовнішній спостерігач не має доступу до внутрішньої структури чи деталей системи.</w:t>
+        <w:t>Розглядає систему як чорний ящик, тобто зовнішній спостерігач не має доступу до внутрішньої структури чи деталей системи.</w:t>
       </w:r>
     </w:p>
     <w:p>
@@ -20086,11 +20067,7 @@
       </w:pPr>
       <w:r>
         <w:rPr/>
-        <w:t xml:space="preserve">Це коли </w:t>
-      </w:r>
-      <w:r>
-        <w:rPr/>
-        <w:t>спостерігач має повний доступ до внутрішньої структури та деталей системи, включаючи код, конфігурації, бази даних тощо.</w:t>
+        <w:t>Це коли спостерігач має повний доступ до внутрішньої структури та деталей системи, включаючи код, конфігурації, бази даних тощо.</w:t>
       </w:r>
     </w:p>
     <w:p>
@@ -20257,11 +20234,7 @@
       </w:pPr>
       <w:r>
         <w:rPr/>
-        <w:t>П</w:t>
-      </w:r>
-      <w:r>
-        <w:rPr/>
-        <w:t>ередбачає використання спеціалізованих систем централізованого збору логів, таких як Elasticsearch, Splunk, або Fluentd. Додатки надсилають свої логи до цих централізованих систем для збору, збереження та аналізу.</w:t>
+        <w:t>Передбачає використання спеціалізованих систем централізованого збору логів, таких як Elasticsearch, Splunk, або Fluentd. Додатки надсилають свої логи до цих централізованих систем для збору, збереження та аналізу.</w:t>
       </w:r>
     </w:p>
     <w:p>
@@ -20683,15 +20656,7 @@
       </w:pPr>
       <w:r>
         <w:rPr/>
-        <w:t>71</w:t>
-      </w:r>
-      <w:r>
-        <w:rPr/>
-        <w:t>а</w:t>
-      </w:r>
-      <w:r>
-        <w:rPr/>
-        <w:t>. Напишіть просту програму на Python. Програма має отримувати повідомлення з сервісу черг і друкувати його в stdout. Сервіс черг — на ваш розсуд.</w:t>
+        <w:t>71а. Напишіть просту програму на Python. Програма має отримувати повідомлення з сервісу черг і друкувати його в stdout. Сервіс черг — на ваш розсуд.</w:t>
       </w:r>
     </w:p>
     <w:p>
@@ -20806,21 +20771,7 @@
           <w:b/>
           <w:bCs/>
         </w:rPr>
-        <w:t xml:space="preserve">Напишіть просту програму на Python. Програма має отримувати повідомлення з сервісу черг </w:t>
-      </w:r>
-      <w:r>
-        <w:rPr>
-          <w:b/>
-          <w:bCs/>
-        </w:rPr>
-        <w:t xml:space="preserve">RabbitMQ </w:t>
-      </w:r>
-      <w:r>
-        <w:rPr>
-          <w:b/>
-          <w:bCs/>
-        </w:rPr>
-        <w:t>і друкувати його в stdout.</w:t>
+        <w:t>Напишіть просту програму на Python. Програма має отримувати повідомлення з сервісу черг RabbitMQ і друкувати його в stdout.</w:t>
       </w:r>
     </w:p>
     <w:p>
@@ -21157,14 +21108,7 @@
       <w:r>
         <w:rPr/>
         <w:tab/>
-      </w:r>
-      <w:r>
-        <w:rPr/>
-        <w:t xml:space="preserve">$ </w:t>
-      </w:r>
-      <w:r>
-        <w:rPr/>
-        <w:t>pip install pika.</w:t>
+        <w:t>$ pip install pika.</w:t>
       </w:r>
     </w:p>
     <w:p>
@@ -21199,14 +21143,7 @@
           <w:sz w:val="20"/>
           <w:szCs w:val="24"/>
         </w:rPr>
-        <w:t>RabbitMQ та CloudAMQP є пов'язаними, але використовуються в різних випадках</w:t>
-      </w:r>
-      <w:r>
-        <w:rPr>
-          <w:sz w:val="20"/>
-          <w:szCs w:val="24"/>
-        </w:rPr>
-        <w:t>^</w:t>
+        <w:t>RabbitMQ та CloudAMQP є пов'язаними, але використовуються в різних випадках^</w:t>
       </w:r>
     </w:p>
     <w:p>
@@ -21291,14 +21228,7 @@
           <w:sz w:val="20"/>
           <w:szCs w:val="24"/>
         </w:rPr>
-        <w:t>d</w:t>
-      </w:r>
-      <w:r>
-        <w:rPr>
-          <w:sz w:val="20"/>
-          <w:szCs w:val="24"/>
-        </w:rPr>
-        <w:t>и можете встановити та налаштувати свій власний сервер RabbitMQ на своєму обладнанні або в хмарному середовищі.</w:t>
+        <w:t>dи можете встановити та налаштувати свій власний сервер RabbitMQ на своєму обладнанні або в хмарному середовищі.</w:t>
       </w:r>
     </w:p>
     <w:p>
@@ -21363,14 +21293,7 @@
           <w:sz w:val="20"/>
           <w:szCs w:val="24"/>
         </w:rPr>
-        <w:t>d</w:t>
-      </w:r>
-      <w:r>
-        <w:rPr>
-          <w:sz w:val="20"/>
-          <w:szCs w:val="24"/>
-        </w:rPr>
-        <w:t>и можете використовувати CloudAMQP для швидкого розгортання та керування вашими чергами повідомлень без необхідності власного налаштування та управління серверами.</w:t>
+        <w:t>dи можете використовувати CloudAMQP для швидкого розгортання та керування вашими чергами повідомлень без необхідності власного налаштування та управління серверами.</w:t>
       </w:r>
     </w:p>
     <w:p>
@@ -21390,21 +21313,7 @@
           <w:sz w:val="20"/>
           <w:szCs w:val="24"/>
         </w:rPr>
-        <w:t xml:space="preserve">CloudAMQP підтримує різні хмарні </w:t>
-      </w:r>
-      <w:r>
-        <w:rPr>
-          <w:sz w:val="20"/>
-          <w:szCs w:val="24"/>
-        </w:rPr>
-        <w:t>платформи</w:t>
-      </w:r>
-      <w:r>
-        <w:rPr>
-          <w:sz w:val="20"/>
-          <w:szCs w:val="24"/>
-        </w:rPr>
-        <w:t>, такі як Amazon Web Services (AWS), Google Cloud Platform (GCP) та інші.</w:t>
+        <w:t>CloudAMQP підтримує різні хмарні платформи, такі як Amazon Web Services (AWS), Google Cloud Platform (GCP) та інші.</w:t>
       </w:r>
     </w:p>
     <w:p>
@@ -21465,15 +21374,7 @@
       </w:pPr>
       <w:r>
         <w:rPr/>
-        <w:t>71</w:t>
-      </w:r>
-      <w:r>
-        <w:rPr/>
-        <w:t>б</w:t>
-      </w:r>
-      <w:r>
-        <w:rPr/>
-        <w:t>. Напишіть просту програму на Bash. Програма має отримувати повідомлення з сервісу черг і друкувати його в stdout. Сервіс черг — на ваш розсуд.</w:t>
+        <w:t>71б. Напишіть просту програму на Bash. Програма має отримувати повідомлення з сервісу черг і друкувати його в stdout. Сервіс черг — на ваш розсуд.</w:t>
       </w:r>
     </w:p>
     <w:p>
@@ -21616,15 +21517,7 @@
       </w:pPr>
       <w:r>
         <w:rPr/>
-        <w:t xml:space="preserve">У цій програмі </w:t>
-      </w:r>
-      <w:r>
-        <w:rPr/>
-        <w:t>використовується утіліта</w:t>
-      </w:r>
-      <w:r>
-        <w:rPr/>
-        <w:t xml:space="preserve"> curl для виконання HTTP GET запиту до вказаного URL сервісу черги. Отримане повідомлення зберігається у змінній message, яка потім виводиться в stdout за допомогою команди echo.</w:t>
+        <w:t>У цій програмі використовується утіліта curl для виконання HTTP GET запиту до вказаного URL сервісу черги. Отримане повідомлення зберігається у змінній message, яка потім виводиться в stdout за допомогою команди echo.</w:t>
       </w:r>
     </w:p>
     <w:p>
@@ -21668,35 +21561,7 @@
           <w:sz w:val="20"/>
           <w:szCs w:val="24"/>
         </w:rPr>
-        <w:t xml:space="preserve"> найчастіше використовують для реалізації асинхронного обміну повідомленнями між різними компонентами або мікросервісами в розподіленій системі </w:t>
-      </w:r>
-      <w:r>
-        <w:rPr>
-          <w:sz w:val="20"/>
-          <w:szCs w:val="24"/>
-        </w:rPr>
-        <w:t>для</w:t>
-      </w:r>
-      <w:r>
-        <w:rPr>
-          <w:sz w:val="20"/>
-          <w:szCs w:val="24"/>
-        </w:rPr>
-        <w:t xml:space="preserve"> </w:t>
-      </w:r>
-      <w:r>
-        <w:rPr>
-          <w:sz w:val="20"/>
-          <w:szCs w:val="24"/>
-        </w:rPr>
-        <w:t>забезпечення</w:t>
-      </w:r>
-      <w:r>
-        <w:rPr>
-          <w:sz w:val="20"/>
-          <w:szCs w:val="24"/>
-        </w:rPr>
-        <w:t>:</w:t>
+        <w:t xml:space="preserve"> найчастіше використовують для реалізації асинхронного обміну повідомленнями між різними компонентами або мікросервісами в розподіленій системі для забезпечення:</w:t>
       </w:r>
     </w:p>
     <w:p>
@@ -21718,25 +21583,7 @@
           <w:sz w:val="20"/>
           <w:szCs w:val="24"/>
         </w:rPr>
-        <w:t>Розсилк</w:t>
-      </w:r>
-      <w:r>
-        <w:rPr>
-          <w:i/>
-          <w:iCs/>
-          <w:sz w:val="20"/>
-          <w:szCs w:val="24"/>
-        </w:rPr>
-        <w:t>и</w:t>
-      </w:r>
-      <w:r>
-        <w:rPr>
-          <w:i/>
-          <w:iCs/>
-          <w:sz w:val="20"/>
-          <w:szCs w:val="24"/>
-        </w:rPr>
-        <w:t xml:space="preserve"> повідомлень</w:t>
+        <w:t>Розсилки повідомлень</w:t>
       </w:r>
       <w:r>
         <w:rPr>
@@ -21765,34 +21612,7 @@
           <w:sz w:val="20"/>
           <w:szCs w:val="24"/>
         </w:rPr>
-        <w:t>Мікросервісн</w:t>
-      </w:r>
-      <w:r>
-        <w:rPr>
-          <w:i/>
-          <w:iCs/>
-          <w:sz w:val="20"/>
-          <w:szCs w:val="24"/>
-        </w:rPr>
-        <w:t>ої</w:t>
-      </w:r>
-      <w:r>
-        <w:rPr>
-          <w:i/>
-          <w:iCs/>
-          <w:sz w:val="20"/>
-          <w:szCs w:val="24"/>
-        </w:rPr>
-        <w:t xml:space="preserve"> архітектур</w:t>
-      </w:r>
-      <w:r>
-        <w:rPr>
-          <w:i/>
-          <w:iCs/>
-          <w:sz w:val="20"/>
-          <w:szCs w:val="24"/>
-        </w:rPr>
-        <w:t>и</w:t>
+        <w:t>Мікросервісної архітектури</w:t>
       </w:r>
       <w:r>
         <w:rPr>
@@ -21821,43 +21641,7 @@
           <w:sz w:val="20"/>
           <w:szCs w:val="24"/>
         </w:rPr>
-        <w:t>Розподілен</w:t>
-      </w:r>
-      <w:r>
-        <w:rPr>
-          <w:i/>
-          <w:iCs/>
-          <w:sz w:val="20"/>
-          <w:szCs w:val="24"/>
-        </w:rPr>
-        <w:t>ої</w:t>
-      </w:r>
-      <w:r>
-        <w:rPr>
-          <w:i/>
-          <w:iCs/>
-          <w:sz w:val="20"/>
-          <w:szCs w:val="24"/>
-        </w:rPr>
-        <w:t xml:space="preserve"> обробк</w:t>
-      </w:r>
-      <w:r>
-        <w:rPr>
-          <w:i/>
-          <w:iCs/>
-          <w:sz w:val="20"/>
-          <w:szCs w:val="24"/>
-        </w:rPr>
-        <w:t>и</w:t>
-      </w:r>
-      <w:r>
-        <w:rPr>
-          <w:i/>
-          <w:iCs/>
-          <w:sz w:val="20"/>
-          <w:szCs w:val="24"/>
-        </w:rPr>
-        <w:t xml:space="preserve"> завдань</w:t>
+        <w:t>Розподіленої обробки завдань</w:t>
       </w:r>
       <w:r>
         <w:rPr>
@@ -21915,16 +21699,7 @@
           <w:sz w:val="20"/>
           <w:szCs w:val="24"/>
         </w:rPr>
-        <w:t>Масштабован</w:t>
-      </w:r>
-      <w:r>
-        <w:rPr>
-          <w:i/>
-          <w:iCs/>
-          <w:sz w:val="20"/>
-          <w:szCs w:val="24"/>
-        </w:rPr>
-        <w:t>ості</w:t>
+        <w:t>Масштабованості</w:t>
       </w:r>
       <w:r>
         <w:rPr>
@@ -21955,23 +21730,7 @@
       </w:pPr>
       <w:r>
         <w:rPr/>
-        <w:t>71</w:t>
-      </w:r>
-      <w:r>
-        <w:rPr/>
-        <w:t>в</w:t>
-      </w:r>
-      <w:r>
-        <w:rPr/>
-        <w:t xml:space="preserve">. Напишіть простий yaml для Ansible. Програма має отримувати повідомлення з сервісу черг </w:t>
-      </w:r>
-      <w:r>
-        <w:rPr/>
-        <w:t>RabbitMQ</w:t>
-      </w:r>
-      <w:r>
-        <w:rPr/>
-        <w:t xml:space="preserve"> і друкувати його в stdout.</w:t>
+        <w:t>71в. Напишіть простий yaml для Ansible. Програма має отримувати повідомлення з сервісу черг RabbitMQ і друкувати його в stdout.</w:t>
       </w:r>
     </w:p>
     <w:p>
@@ -23709,7 +23468,37 @@
       </w:r>
       <w:r>
         <w:rPr/>
-        <w:t>: Якщо зовнішній репозиторій, на який ви посилаєтесь як підмодуль, випускає нову версію, в</w:t>
+        <w:t>: Якщо зовнішній репозиторій, на який ви посилаєтесь як підмодуль, випускає нову версію, ви можете оновити підмодуль у вашому репозиторії за допомогою команди git submodule update --remote. Ця команда оновить підмодуль до останньої версії зовнішнього репозиторію.</w:t>
+      </w:r>
+    </w:p>
+    <w:p>
+      <w:pPr>
+        <w:pStyle w:val="Normal"/>
+        <w:numPr>
+          <w:ilvl w:val="0"/>
+          <w:numId w:val="29"/>
+        </w:numPr>
+        <w:rPr/>
+      </w:pPr>
+      <w:r>
+        <w:rPr>
+          <w:i/>
+          <w:iCs/>
+        </w:rPr>
+        <w:t>Видалення підмодуля</w:t>
+      </w:r>
+      <w:r>
+        <w:rPr/>
+        <w:t>: Якщо вам більше не потрібен підмодуль, ви можете видалити його з вашого репозиторію за допомогою команди git submodule deinit.</w:t>
+      </w:r>
+    </w:p>
+    <w:p>
+      <w:pPr>
+        <w:pStyle w:val="Normal"/>
+        <w:rPr/>
+      </w:pPr>
+      <w:r>
+        <w:rPr/>
       </w:r>
     </w:p>
     <w:p>

</xml_diff>

<commit_message>
Step #82. './DevOps300/' updates.
</commit_message>
<xml_diff>
--- a/DevOps300/DevOps-Junior.docx
+++ b/DevOps300/DevOps-Junior.docx
@@ -49,7 +49,15 @@
       </w:pPr>
       <w:r>
         <w:rPr/>
-        <w:t>DevOps - це методологія або підхід до розробки програмного забезпечення, який поєднує розробку (Development) і експлуатацію (Operations). Згідно з моделлю DevOps, команди розробки та операцій більше не є «відокремленими». Іноді ці дві команди навіть об’єднуються в одну, де інженери працюють протягом усього життєвого циклу програми, від розробки та тестування до розгортання та операцій, і розвивають низку навичок, не обмежуючись однією функцією. Основна ідея DevOps полягає в тому, щоб створити культуру співпраці та комунікації між розробниками програмного забезпечення і операторами систем. Це полегшує розгортання, моніторинг, управління та підтримку ПЗ після релізу.</w:t>
+        <w:t xml:space="preserve">DevOps - це методологія або підхід до розробки програмного забезпечення, який поєднує розробку (Development) і експлуатацію (Operations). Згідно з моделлю DevOps, команди розробки та операцій більше не є «відокремленими». Іноді ці дві команди навіть об’єднуються в одну, де інженери працюють протягом усього життєвого циклу програми, від розробки та тестування до розгортання та операцій, і розвивають низку навичок, не обмежуючись однією функцією. Основна ідея DevOps полягає в тому, щоб створити культуру співпраці та комунікації між розробниками </w:t>
+      </w:r>
+      <w:r>
+        <w:rPr/>
+        <w:t>ПЗ</w:t>
+      </w:r>
+      <w:r>
+        <w:rPr/>
+        <w:t xml:space="preserve"> і операторами систем. Це полегшує розгортання, моніторинг, управління та підтримку ПЗ після релізу.</w:t>
       </w:r>
     </w:p>
     <w:p>
@@ -151,7 +159,16 @@
           <w:i/>
           <w:iCs/>
         </w:rPr>
-        <w:t>Безперервна інтеграція та неперервна доставка</w:t>
+        <w:t xml:space="preserve">Безперервна інтеграція та </w:t>
+      </w:r>
+      <w:r>
+        <w:rPr>
+          <w:b w:val="false"/>
+          <w:bCs w:val="false"/>
+          <w:i/>
+          <w:iCs/>
+        </w:rPr>
+        <w:t>безперервний деплой</w:t>
       </w:r>
       <w:r>
         <w:rPr>
@@ -359,7 +376,8 @@
           <w:i/>
           <w:iCs/>
         </w:rPr>
-        <w:t xml:space="preserve">Покращення співпраці. </w:t>
+        <w:t>Покращення співпраці.</w:t>
+        <w:br/>
       </w:r>
       <w:r>
         <w:rPr/>
@@ -409,17 +427,17 @@
       </w:pPr>
       <w:r>
         <w:rPr/>
-        <w:t>2. Ви набираєте адресу будь-якого сайта у браузері, що після цього відбувається.</w:t>
-      </w:r>
-    </w:p>
-    <w:p>
-      <w:pPr>
-        <w:pStyle w:val="Normal"/>
-        <w:rPr/>
-      </w:pPr>
-      <w:r>
-        <w:rPr/>
-        <w:t>Коли ви набираєте адресу будь-якого сайту у браузері, відбувається послідовність дій, яка включає:</w:t>
+        <w:t>2. Ви набираєте адресу будь-якого сайта у браузері, що після цього відбувається?</w:t>
+      </w:r>
+    </w:p>
+    <w:p>
+      <w:pPr>
+        <w:pStyle w:val="Normal"/>
+        <w:rPr/>
+      </w:pPr>
+      <w:r>
+        <w:rPr/>
+        <w:t>Коли ви набираєте адресу будь-якого сайту у браузері, відбувається послідовність дій:</w:t>
       </w:r>
     </w:p>
     <w:p>
@@ -544,7 +562,7 @@
           <w:szCs w:val="20"/>
         </w:rPr>
         <w:tab/>
-        <w:t>а) Відправлення запиту на встановлення з'єднання (TCP handshake):</w:t>
+        <w:t>а) Відправлення запиту на встановлення з'єднання:</w:t>
       </w:r>
     </w:p>
     <w:p>
@@ -615,25 +633,7 @@
         </w:rPr>
         <w:tab/>
         <w:tab/>
-        <w:t>Браузер і веб-сервер обмінюються спеціальними контрольними пакетами</w:t>
-      </w:r>
-    </w:p>
-    <w:p>
-      <w:pPr>
-        <w:pStyle w:val="Normal"/>
-        <w:rPr>
-          <w:sz w:val="20"/>
-          <w:szCs w:val="20"/>
-        </w:rPr>
-      </w:pPr>
-      <w:r>
-        <w:rPr>
-          <w:sz w:val="20"/>
-          <w:szCs w:val="20"/>
-        </w:rPr>
-        <w:tab/>
-        <w:tab/>
-        <w:t>Відбувається передача синхронізаційних (SYN) та підтвердних (ACK) пакетів між браузером і сервером.</w:t>
+        <w:t>Браузер і веб-сервер обмінюються спеціальними контрольними пакетами. Відбувається передача синхронізаційних (SYN) та підтвердних (ACK) пакетів між браузером і сервером.</w:t>
       </w:r>
     </w:p>
     <w:p>
@@ -668,25 +668,7 @@
         </w:rPr>
         <w:tab/>
         <w:tab/>
-        <w:t>Після успішного встановлення з'єднання TCP/IP, браузер може відправити запит HTTP для отримання вмісту веб-сторінки.</w:t>
-      </w:r>
-    </w:p>
-    <w:p>
-      <w:pPr>
-        <w:pStyle w:val="Normal"/>
-        <w:rPr>
-          <w:sz w:val="20"/>
-          <w:szCs w:val="20"/>
-        </w:rPr>
-      </w:pPr>
-      <w:r>
-        <w:rPr>
-          <w:sz w:val="20"/>
-          <w:szCs w:val="20"/>
-        </w:rPr>
-        <w:tab/>
-        <w:tab/>
-        <w:t>Запит містить метод (GET, POST, і т.д.), заголовки запиту і, за потреби, дані запиту.</w:t>
+        <w:t>Після успішного встановлення з'єднання TCP/IP, браузер може відправити запит HTTP для отримання вмісту веб-сторінки. Запит містить метод (GET, POST, і т.д.), заголовки запиту і, за потреби, дані запиту.</w:t>
       </w:r>
     </w:p>
     <w:p>
@@ -914,7 +896,35 @@
           <w:szCs w:val="20"/>
         </w:rPr>
         <w:tab/>
-        <w:t>в) Заголовки запиту: Заголовки містять додаткову інформацію про запит, таку як типи даних, мову, кешування, cookies і багато іншого. Наприклад, заголовок "Accept-Language" може вказувати, яку мову веб-сторінки браузер віддає перевагу, а заголовок "User-Agent" містить інформацію про браузер і операційну систему користувача.</w:t>
+        <w:t>в) Заголовки запиту: Заголовки містять додаткову інформацію про запит, таку як типи даних, мову, кешування, cookies і багато іншого. Наприклад, заголовок "Accept-Language" може вказувати, як</w:t>
+      </w:r>
+      <w:r>
+        <w:rPr>
+          <w:sz w:val="20"/>
+          <w:szCs w:val="20"/>
+        </w:rPr>
+        <w:t>ій</w:t>
+      </w:r>
+      <w:r>
+        <w:rPr>
+          <w:sz w:val="20"/>
+          <w:szCs w:val="20"/>
+        </w:rPr>
+        <w:t xml:space="preserve"> мов</w:t>
+      </w:r>
+      <w:r>
+        <w:rPr>
+          <w:sz w:val="20"/>
+          <w:szCs w:val="20"/>
+        </w:rPr>
+        <w:t>і</w:t>
+      </w:r>
+      <w:r>
+        <w:rPr>
+          <w:sz w:val="20"/>
+          <w:szCs w:val="20"/>
+        </w:rPr>
+        <w:t xml:space="preserve"> веб-сторінки браузер віддає перевагу, а заголовок "User-Agent" містить інформацію про браузер і операційну систему користувача.</w:t>
       </w:r>
     </w:p>
     <w:p>
@@ -1230,7 +1240,7 @@
           <w:szCs w:val="20"/>
         </w:rPr>
         <w:tab/>
-        <w:t>SSL використовує номери версій 2.0, 3.0, тоді як TLS використовує версії 1.0, 1.1, 1.2, 1.3.</w:t>
+        <w:t>SSL використовує номери версій 1.0, 1.1, 1.2, 1.3, тоді як TLS використовує версії 2.0, 3.0.</w:t>
       </w:r>
     </w:p>
     <w:p>
@@ -1680,7 +1690,7 @@
       </w:r>
       <w:r>
         <w:rPr/>
-        <w:t xml:space="preserve"> - це концепція управління та надання ресурсів комп'ютерних центрів через машинно-читабельні файли визначення, а не за допомогою фізичної конфігурації апаратного забезпечення або інтерактивних інструментів конфігурації. За допомогою IaC, інфраструктура може бути автоматизовано створена, налаштована та керована шляхом використання файлів з кодом.</w:t>
+        <w:t xml:space="preserve"> - це концепція управління та надання комп'ютерних ресурсів через машинно-читабельні файли визначення, а не за допомогою фізичної конфігурації апаратного забезпечення або інтерактивних інструментів конфігурації. За допомогою IaC, інфраструктура може бути автоматизовано створена, налаштована та керована шляхом використання файлів з кодом.</w:t>
       </w:r>
     </w:p>
     <w:p>
@@ -1728,44 +1738,100 @@
       <w:r>
         <w:rPr/>
         <w:tab/>
-        <w:t>Автоматизація: IaC дозволяє автоматизувати процеси створення, налаштування та управління інфраструктурою. Це зменшує ризик помилок та забезпечує швидку та надійну розгортку ресурсів.</w:t>
-      </w:r>
-    </w:p>
-    <w:p>
-      <w:pPr>
-        <w:pStyle w:val="Normal"/>
-        <w:rPr/>
-      </w:pPr>
-      <w:r>
-        <w:rPr/>
-        <w:tab/>
-        <w:t>Повторне використання: Кодова база IaC може бути повторно використана для створення інших інфраструктур.</w:t>
-      </w:r>
-    </w:p>
-    <w:p>
-      <w:pPr>
-        <w:pStyle w:val="Normal"/>
-        <w:rPr/>
-      </w:pPr>
-      <w:r>
-        <w:rPr/>
-      </w:r>
-    </w:p>
-    <w:p>
-      <w:pPr>
-        <w:pStyle w:val="Normal"/>
-        <w:rPr/>
-      </w:pPr>
-      <w:r>
-        <w:rPr/>
-        <w:t xml:space="preserve">Infrastructure as Code (IaaC) </w:t>
-      </w:r>
+      </w:r>
+      <w:r>
+        <w:rPr>
+          <w:i/>
+          <w:iCs/>
+        </w:rPr>
+        <w:t>Автоматизація</w:t>
+      </w:r>
+      <w:r>
+        <w:rPr/>
+        <w:t>: I</w:t>
+      </w:r>
+      <w:r>
+        <w:rPr/>
+        <w:t>aa</w:t>
+      </w:r>
+      <w:r>
+        <w:rPr/>
+        <w:t>C дозволяє автоматизувати процеси створення, налаштування та управління інфраструктурою. Це зменшує ризик помилок та забезпечує швидк</w:t>
+      </w:r>
+      <w:r>
+        <w:rPr/>
+        <w:t>е</w:t>
+      </w:r>
+      <w:r>
+        <w:rPr/>
+        <w:t xml:space="preserve"> та надійн</w:t>
+      </w:r>
+      <w:r>
+        <w:rPr/>
+        <w:t>е</w:t>
+      </w:r>
+      <w:r>
+        <w:rPr/>
+        <w:t xml:space="preserve"> </w:t>
+      </w:r>
+      <w:r>
+        <w:rPr/>
+        <w:t>розгортання</w:t>
+      </w:r>
+      <w:r>
+        <w:rPr/>
+        <w:t xml:space="preserve"> ресурсів.</w:t>
+      </w:r>
+    </w:p>
+    <w:p>
+      <w:pPr>
+        <w:pStyle w:val="Normal"/>
+        <w:rPr/>
+      </w:pPr>
+      <w:r>
+        <w:rPr/>
+        <w:tab/>
+      </w:r>
+      <w:r>
+        <w:rPr>
+          <w:i/>
+          <w:iCs/>
+        </w:rPr>
+        <w:t>Повторне використання</w:t>
+      </w:r>
+      <w:r>
+        <w:rPr/>
+        <w:t>: Кодова база I</w:t>
+      </w:r>
+      <w:r>
+        <w:rPr/>
+        <w:t>aa</w:t>
+      </w:r>
+      <w:r>
+        <w:rPr/>
+        <w:t>C може бути повторно використана для створення інших інфраструктур.</w:t>
+      </w:r>
+    </w:p>
+    <w:p>
+      <w:pPr>
+        <w:pStyle w:val="Normal"/>
+        <w:rPr/>
+      </w:pPr>
+      <w:r>
+        <w:rPr/>
+      </w:r>
+    </w:p>
+    <w:p>
+      <w:pPr>
+        <w:pStyle w:val="Normal"/>
+        <w:rPr/>
+      </w:pPr>
       <w:r>
         <w:rPr>
           <w:b/>
           <w:bCs/>
         </w:rPr>
-        <w:t>вирішує проблеми</w:t>
+        <w:t>Infrastructure as Code (IaaC) вирішує проблеми</w:t>
       </w:r>
       <w:r>
         <w:rPr/>
@@ -1790,7 +1856,47 @@
       </w:r>
       <w:r>
         <w:rPr/>
-        <w:t xml:space="preserve"> Традиційне управління інфраструктурою може бути крихким, оскільки кожна зміна виконується вручну і вимагає ручного налаштування. Це може призвести до помилок та несправностей. IaaC дозволяє визначати інфраструктуру у вигляді коду, що забезпечує автоматичну та надійну розгортку.</w:t>
+        <w:t xml:space="preserve"> Традиційне управління інфраструктурою може бути крихким, </w:t>
+      </w:r>
+      <w:r>
+        <w:rPr/>
+        <w:t>коли</w:t>
+      </w:r>
+      <w:r>
+        <w:rPr/>
+        <w:t xml:space="preserve"> кожна зміна виконується вручну і вимагає ручного налаштування. Це може призвести до помилок та несправностей. IaaC дозволяє визначати інфраструктуру у вигляді коду, що забезпечує </w:t>
+      </w:r>
+      <w:r>
+        <w:rPr/>
+        <w:t xml:space="preserve">її </w:t>
+      </w:r>
+      <w:r>
+        <w:rPr/>
+        <w:t>автоматичн</w:t>
+      </w:r>
+      <w:r>
+        <w:rPr/>
+        <w:t>е</w:t>
+      </w:r>
+      <w:r>
+        <w:rPr/>
+        <w:t xml:space="preserve"> та надійн</w:t>
+      </w:r>
+      <w:r>
+        <w:rPr/>
+        <w:t>е</w:t>
+      </w:r>
+      <w:r>
+        <w:rPr/>
+        <w:t xml:space="preserve"> </w:t>
+      </w:r>
+      <w:r>
+        <w:rPr/>
+        <w:t>розгортання</w:t>
+      </w:r>
+      <w:r>
+        <w:rPr/>
+        <w:t>.</w:t>
       </w:r>
     </w:p>
     <w:p>
@@ -1811,7 +1917,15 @@
       </w:r>
       <w:r>
         <w:rPr/>
-        <w:t xml:space="preserve"> У компаніях часто використовуються різні платформи і рішення для інфраструктури, що може призвести до несумісності та складнощів у керуванні. IaC дозволяє визначати інфраструктуру універсальним мовою (кодом), що полегшує розгортку та управління незалежно від платформи.</w:t>
+        <w:t xml:space="preserve"> У компаніях часто використовуються різні платформи і рішення для інфраструктури, що може призвести до несумісності та складнощів у керуванні. I</w:t>
+      </w:r>
+      <w:r>
+        <w:rPr/>
+        <w:t>a</w:t>
+      </w:r>
+      <w:r>
+        <w:rPr/>
+        <w:t>aC дозволяє визначати інфраструктуру універсальним мовою (кодом), що полегшує розгортку та управління незалежно від платформи.</w:t>
       </w:r>
     </w:p>
     <w:p>
@@ -1853,7 +1967,15 @@
       </w:r>
       <w:r>
         <w:rPr/>
-        <w:t xml:space="preserve"> Традиційна інфраструктура часто не має документації або вона застаріла. IaC надає можливість документувати інфраструктуру як код, що дозволяє зберігати актуальну та зрозумілу документацію про інфраструктуру.</w:t>
+        <w:t xml:space="preserve"> Традиційна інфраструктура часто не має документації, або вона застаріла. I</w:t>
+      </w:r>
+      <w:r>
+        <w:rPr/>
+        <w:t>a</w:t>
+      </w:r>
+      <w:r>
+        <w:rPr/>
+        <w:t>aC надає можливість документувати інфраструктуру як код, що дозволяє зберігати актуальну та зрозумілу документацію про інфраструктуру.</w:t>
       </w:r>
     </w:p>
     <w:p>
@@ -1950,7 +2072,15 @@
       </w:r>
       <w:r>
         <w:rPr/>
-        <w:t>: Ядро є центральною частиною операційної системи. Воно виконує базові функції, такі як керування процесами, пам'яттю та пристроями, планування ресурсів та забезпечення безпеки.</w:t>
+        <w:t>: Ядро є центральною частиною операційної системи. Воно виконує базові функції, такі як керування процесами, пам'яттю та пристроями, планування ресурсів та безпек</w:t>
+      </w:r>
+      <w:r>
+        <w:rPr/>
+        <w:t>а</w:t>
+      </w:r>
+      <w:r>
+        <w:rPr/>
+        <w:t>.</w:t>
       </w:r>
     </w:p>
     <w:p>
@@ -1992,7 +2122,23 @@
       </w:r>
       <w:r>
         <w:rPr/>
-        <w:t>: Командний інтерпретатор або оболонка є інтерфейсом між користувачем та операційною системою. Він дозволяє користувачеві взаємодіяти з операційною системою шляхом введення команд.</w:t>
+        <w:t xml:space="preserve">: Командний інтерпретатор або оболонка </w:t>
+      </w:r>
+      <w:r>
+        <w:rPr/>
+        <w:t>(bash, zsh, powershell)</w:t>
+      </w:r>
+      <w:r>
+        <w:rPr/>
+        <w:t xml:space="preserve"> є інтерфейсом між користувачем та операційною системою шляхом </w:t>
+      </w:r>
+      <w:r>
+        <w:rPr/>
+        <w:t>текстових</w:t>
+      </w:r>
+      <w:r>
+        <w:rPr/>
+        <w:t xml:space="preserve"> команд.</w:t>
       </w:r>
     </w:p>
     <w:p>
@@ -2030,7 +2176,14 @@
           <w:i/>
           <w:iCs/>
         </w:rPr>
-        <w:t>Графічний інтерфейс</w:t>
+        <w:t xml:space="preserve">Графічний інтерфейс </w:t>
+      </w:r>
+      <w:r>
+        <w:rPr>
+          <w:i/>
+          <w:iCs/>
+        </w:rPr>
+        <w:t>(GUI)</w:t>
       </w:r>
       <w:r>
         <w:rPr/>
@@ -2064,7 +2217,15 @@
       </w:r>
       <w:r>
         <w:rPr/>
-        <w:t>. Монолітне ядро (англ. Monolithic kernel) є класичною і поширеною архітектурою ядра операційних систем. Монолітні ядра надають багатий набір абстракцій та функцій, включаючи керування процесами, пам'яттю, пристроями, планування ресурсів та забезпечення безпеки. Це означає, що всі ці функції вбудовані безпосередньо в ядро операційної системи.</w:t>
+        <w:t xml:space="preserve">. Монолітне ядро (англ. </w:t>
+      </w:r>
+      <w:r>
+        <w:rPr/>
+        <w:t>m</w:t>
+      </w:r>
+      <w:r>
+        <w:rPr/>
+        <w:t>onolithic kernel) є класичною і поширеною архітектурою ядра операційних систем. Монолітні ядра надають багатий набір абстракцій та функцій, включаючи керування процесами, пам'яттю, пристроями, планування ресурсів та забезпечення безпеки. Це означає, що всі ці функції вбудовані безпосередньо в ядро операційної системи.</w:t>
       </w:r>
     </w:p>
     <w:p>
@@ -2175,7 +2336,7 @@
       </w:r>
       <w:r>
         <w:rPr/>
-        <w:t xml:space="preserve">або віртуалізаційні платформи дозволяють запускати багато віртуальних машин на одному фізичному сервері. Кожна віртуальна машина має свою віртуальну OS, яка може бути монолітною або іншого типу. Гіпервізори забезпечують ізоляцію та керування ресурсами між віртуальними середовищами. </w:t>
+        <w:t xml:space="preserve">або віртуалізаційні платформи дозволяють запускати багато віртуальних машин на одному фізичному сервері. Кожна віртуальна машина має свою віртуальну OS, яка може бути монолітною або іншого типу. Гіпервізори забезпечують ізоляцію та керування ресурсами середовищ. </w:t>
       </w:r>
     </w:p>
     <w:p>
@@ -2391,6 +2552,39 @@
           <w:i/>
           <w:iCs/>
         </w:rPr>
+        <w:t>Підтримка мережі:</w:t>
+      </w:r>
+      <w:r>
+        <w:rPr/>
+        <w:t xml:space="preserve"> ОС, </w:t>
+      </w:r>
+      <w:r>
+        <w:rPr/>
+        <w:t xml:space="preserve">як правило, забезпечує </w:t>
+      </w:r>
+      <w:r>
+        <w:rPr/>
+        <w:t>функції для підключення до мережі, надання мережевих служб (наприклад, доступ до Інтернету) і керування мережевими пристроями.</w:t>
+      </w:r>
+    </w:p>
+    <w:p>
+      <w:pPr>
+        <w:pStyle w:val="Normal"/>
+        <w:rPr/>
+      </w:pPr>
+      <w:r>
+        <w:rPr/>
+        <w:t xml:space="preserve"> </w:t>
+      </w:r>
+      <w:r>
+        <w:rPr/>
+        <w:tab/>
+      </w:r>
+      <w:r>
+        <w:rPr>
+          <w:i/>
+          <w:iCs/>
+        </w:rPr>
         <w:t>Забезпечення безпеки:</w:t>
       </w:r>
       <w:r>
@@ -2405,22 +2599,6 @@
       </w:pPr>
       <w:r>
         <w:rPr/>
-        <w:t xml:space="preserve"> </w:t>
-      </w:r>
-      <w:r>
-        <w:rPr/>
-        <w:tab/>
-      </w:r>
-      <w:r>
-        <w:rPr>
-          <w:i/>
-          <w:iCs/>
-        </w:rPr>
-        <w:t>Підтримка мережі:</w:t>
-      </w:r>
-      <w:r>
-        <w:rPr/>
-        <w:t xml:space="preserve"> ОС може забезпечувати функції для підключення до мережі, надання мережевих служб (наприклад, доступ до Інтернету) і керування мережевими пристроями.</w:t>
       </w:r>
     </w:p>
     <w:p>
@@ -2738,7 +2916,15 @@
       </w:r>
       <w:r>
         <w:rPr/>
-        <w:t>є розподіленою файловою системою, розроблена і впроваджена  Sun Microsystems. Розрахована на роботу з дуже великими обсягами даних, має високу надійність та цілісність даних (вбудовані механізми захисту даних, включаючи контрольні суми, копіювання з ліквідацією алокування та інш.). ZFS дозволяє створювати миттєві знімки (snapshots) файлової системи, щоб  швидко відновлювати дані до попередніх станів а такоє для створення віртуальних копій файлової системи. ZFS має вбудовану підтримку компресії даних та шифрування. ZFS має підтримку кешування та тирінгу для оптимізації доступу до даних на різних рівнях.</w:t>
+        <w:t>є розподіленою файловою системою, розроблена і впроваджена  Sun Microsystems. Розрахована на роботу з дуже великими обсягами даних, має високу надійність та цілісність даних (вбудовані механізми захисту даних, включаючи контрольні суми, копіювання з ліквідацією алокування та інш.). ZFS дозволяє створювати миттєві знімки (snapshots) файлової системи, щоб швидко відновлювати дані до попередніх станів а тако</w:t>
+      </w:r>
+      <w:r>
+        <w:rPr/>
+        <w:t>ж</w:t>
+      </w:r>
+      <w:r>
+        <w:rPr/>
+        <w:t xml:space="preserve"> для створення віртуальних копій файлової системи. ZFS має вбудовану підтримку компресії даних та шифрування. ZFS має підтримку кешування та тирінгу для оптимізації доступу до даних на різних рівнях.</w:t>
       </w:r>
     </w:p>
     <w:p>
@@ -3083,7 +3269,7 @@
       </w:r>
       <w:r>
         <w:rPr/>
-        <w:t>Яка файлова структура у Linux (UNIX) систем, що розташовані в / etc, / dev, / proc, / sys, / lib, / var (кілька директорій на вибір)?</w:t>
+        <w:t>Яка файлова структура у Linux (UNIX) систем, що розташовані в /etc, /dev, /proc, /sys, /lib, /var (кілька директорій на вибір)?</w:t>
       </w:r>
     </w:p>
     <w:p>
@@ -3133,7 +3319,15 @@
       </w:pPr>
       <w:r>
         <w:rPr/>
-        <w:t>/dev: Файли пристроїв, які представляють пристрої в системі.</w:t>
+        <w:t xml:space="preserve">/dev: Файли, які представляють пристрої в </w:t>
+      </w:r>
+      <w:r>
+        <w:rPr/>
+        <w:t>операційній</w:t>
+      </w:r>
+      <w:r>
+        <w:rPr/>
+        <w:t xml:space="preserve"> системі.</w:t>
       </w:r>
     </w:p>
     <w:p>
@@ -3700,7 +3894,7 @@
       </w:r>
       <w:r>
         <w:rPr/>
-        <w:t>, якщо воно перевищує кількість ЦП на сервері. Наприклад, якщо кількість ЦП на нашому сервері становить лише 4, але середнє навантаження, яке ми бачимо, становить 5,4, ми маємо високе середнє навантаження.</w:t>
+        <w:t>, якщо воно перевищує кількість ЦП на сервері. Наприклад, якщо кількість ЦП на нашому сервері становить лише 4, але середнє навантаження, яке ми бачимо, становить 5.4, ми маємо високе середнє навантаження.</w:t>
       </w:r>
     </w:p>
     <w:p>
@@ -3770,7 +3964,15 @@
       </w:pPr>
       <w:r>
         <w:rPr/>
-        <w:t>Це посилання на інший файл або каталог у файловій системі.</w:t>
+        <w:t xml:space="preserve">Це посилання на інший файл або </w:t>
+      </w:r>
+      <w:r>
+        <w:rPr/>
+        <w:t>директорію</w:t>
+      </w:r>
+      <w:r>
+        <w:rPr/>
+        <w:t xml:space="preserve"> у файловій системі.</w:t>
       </w:r>
     </w:p>
     <w:p>
@@ -3836,17 +4038,49 @@
       </w:pPr>
       <w:r>
         <w:rPr/>
-        <w:t>Це посилання на інший файл або каталог у файловій системі.</w:t>
-      </w:r>
-    </w:p>
-    <w:p>
-      <w:pPr>
-        <w:pStyle w:val="Normal"/>
-        <w:rPr/>
-      </w:pPr>
-      <w:r>
-        <w:rPr/>
-        <w:t xml:space="preserve">Якщо оригінальний файл або каталог переміщується або видаляється, жорстке посилання все ще вказує на початковий об'єкт, оскільки воно посилається на </w:t>
+        <w:t xml:space="preserve">Це посилання на інший файл або </w:t>
+      </w:r>
+      <w:r>
+        <w:rPr/>
+        <w:t>директорію</w:t>
+      </w:r>
+      <w:r>
+        <w:rPr/>
+        <w:t xml:space="preserve"> файлов</w:t>
+      </w:r>
+      <w:r>
+        <w:rPr/>
+        <w:t>ої</w:t>
+      </w:r>
+      <w:r>
+        <w:rPr/>
+        <w:t xml:space="preserve"> систем</w:t>
+      </w:r>
+      <w:r>
+        <w:rPr/>
+        <w:t>и</w:t>
+      </w:r>
+      <w:r>
+        <w:rPr/>
+        <w:t>.</w:t>
+      </w:r>
+    </w:p>
+    <w:p>
+      <w:pPr>
+        <w:pStyle w:val="Normal"/>
+        <w:rPr/>
+      </w:pPr>
+      <w:r>
+        <w:rPr/>
+        <w:t xml:space="preserve">Якщо оригінальний файл або </w:t>
+      </w:r>
+      <w:r>
+        <w:rPr/>
+        <w:t>директорія</w:t>
+      </w:r>
+      <w:r>
+        <w:rPr/>
+        <w:t xml:space="preserve"> переміщується або видаляється, жорстке посилання все ще вказує на початковий об'єкт, оскільки воно посилається на </w:t>
       </w:r>
       <w:r>
         <w:rPr>
@@ -3867,7 +4101,15 @@
       </w:pPr>
       <w:r>
         <w:rPr/>
-        <w:t>Створене за допомогою команди ln.</w:t>
+        <w:t>Створ</w:t>
+      </w:r>
+      <w:r>
+        <w:rPr/>
+        <w:t>юється</w:t>
+      </w:r>
+      <w:r>
+        <w:rPr/>
+        <w:t xml:space="preserve"> за допомогою команди ln.</w:t>
       </w:r>
     </w:p>
     <w:p>
@@ -3908,6 +4150,35 @@
       </w:pPr>
       <w:r>
         <w:rPr/>
+        <w:br/>
+      </w:r>
+      <w:r>
+        <w:rPr>
+          <w:b/>
+          <w:bCs/>
+        </w:rPr>
+        <w:t>Inode</w:t>
+      </w:r>
+      <w:r>
+        <w:rPr/>
+        <w:t xml:space="preserve"> (індексний вузол/</w:t>
+      </w:r>
+      <w:r>
+        <w:rPr/>
+        <w:t>дескриптор</w:t>
+      </w:r>
+      <w:r>
+        <w:rPr/>
+        <w:t xml:space="preserve">) — це структура даних у файловій системі Unix, яка описує об’єкт файлової системи, наприклад файл або </w:t>
+      </w:r>
+      <w:r>
+        <w:rPr/>
+        <w:t>директорію</w:t>
+      </w:r>
+      <w:r>
+        <w:rPr/>
+        <w:t>.</w:t>
+        <w:br/>
       </w:r>
     </w:p>
     <w:p>
@@ -4046,7 +4317,15 @@
       </w:pPr>
       <w:r>
         <w:rPr/>
-        <w:t>У операційній системі Linux, такій як Debian, робота file permissions базується на концепції "власник-група-інші" (owner-group-others) та "читання-запис-виконання" (read-write-execute). Ось як вони працюють:</w:t>
+        <w:t xml:space="preserve">У операційній системі Linux </w:t>
+      </w:r>
+      <w:r>
+        <w:rPr/>
+        <w:t>(UNIX family)</w:t>
+      </w:r>
+      <w:r>
+        <w:rPr/>
+        <w:t xml:space="preserve"> робота file permissions базується на концепції "власник-група-інші" (owner-group-others) та "читання-запис-виконання" (read-write-execute). Ось як вони працюють:</w:t>
       </w:r>
     </w:p>
     <w:p>
@@ -4170,7 +4449,7 @@
       </w:pPr>
       <w:r>
         <w:rPr/>
-        <w:t>У UNIX-подібних операційних системах, включаючи Linux, директорії потребують права виконання (+x) з кількох причин:</w:t>
+        <w:t>У UNIX-подібних операційних системах директорії потребують права виконання (+x) з кількох причин:</w:t>
       </w:r>
     </w:p>
     <w:p>
@@ -4551,7 +4830,7 @@
       </w:pPr>
       <w:r>
         <w:rPr/>
-        <w:t>Загалом, zombie-процеси є небажаним явищем, і вони можуть виникати в результаті неправильного керування процесами батьківськими процесами. Вони не завдають прямої шкоди системі, проте їх наявність може свідчити про проблеми у керуванні процесами.</w:t>
+        <w:t>Загалом, zombie-процеси є небажаним явищем, і вони можуть виникати в результаті неправильного керування батьківськими процесами. Вони не завдають прямої шкоди системі, проте їх наявність може свідчити про проблеми у керуванні.</w:t>
       </w:r>
     </w:p>
     <w:p>
@@ -4614,15 +4893,6 @@
       <w:r>
         <w:rPr/>
         <w:t>Є кілька стандартних утиліт Linux, які можна використовувати для збору інформації про поточний стан процесора, пам'яті, диска та мережі. Ось кілька з них:</w:t>
-      </w:r>
-    </w:p>
-    <w:p>
-      <w:pPr>
-        <w:pStyle w:val="Normal"/>
-        <w:rPr/>
-      </w:pPr>
-      <w:r>
-        <w:rPr/>
       </w:r>
     </w:p>
     <w:p>
@@ -23546,7 +23816,7 @@
     </w:r>
     <w:r>
       <w:rPr/>
-      <w:t>65</w:t>
+      <w:t>14</w:t>
     </w:r>
     <w:r>
       <w:rPr/>

</xml_diff>

<commit_message>
Step #84. './DevOps300/DevOps-Junior.docx' - updated.
</commit_message>
<xml_diff>
--- a/DevOps300/DevOps-Junior.docx
+++ b/DevOps300/DevOps-Junior.docx
@@ -7306,15 +7306,7 @@
       </w:pPr>
       <w:r>
         <w:rPr/>
-        <w:t xml:space="preserve">Мережеві маски (network masks) використовуються для ідентифікації частини IP-адреси, яка відділяє мережі та підмережі. </w:t>
-      </w:r>
-      <w:r>
-        <w:rPr/>
-        <w:t>П</w:t>
-      </w:r>
-      <w:r>
-        <w:rPr/>
-        <w:t>ризначення network masks:</w:t>
+        <w:t>Мережеві маски (network masks) використовуються для ідентифікації частини IP-адреси, яка відділяє мережі та підмережі. Призначення network masks:</w:t>
       </w:r>
     </w:p>
     <w:p>
@@ -8192,15 +8184,7 @@
       </w:pPr>
       <w:r>
         <w:rPr/>
-        <w:t xml:space="preserve">Процес </w:t>
-      </w:r>
-      <w:r>
-        <w:rPr/>
-        <w:t>передачі пакетів</w:t>
-      </w:r>
-      <w:r>
-        <w:rPr/>
-        <w:t xml:space="preserve"> включає маршрутизатор, який з’єднує локальну мережу з Інтернетом, отримує IP-пакет і зчитує адресу призначення. Потім маршрутизатор визначає наступний пункт призначення IP-пакету на основі свого списку доступних маршрутів, широко відомого як таблиця маршрутизації. Таким чином IP-пакет переміщується від одного маршрутизатора до іншого, поки не досягне місця призначення.</w:t>
+        <w:t>Процес передачі пакетів включає маршрутизатор, який з’єднує локальну мережу з Інтернетом, отримує IP-пакет і зчитує адресу призначення. Потім маршрутизатор визначає наступний пункт призначення IP-пакету на основі свого списку доступних маршрутів, широко відомого як таблиця маршрутизації. Таким чином IP-пакет переміщується від одного маршрутизатора до іншого, поки не досягне місця призначення.</w:t>
       </w:r>
     </w:p>
     <w:p>
@@ -8553,23 +8537,7 @@
       </w:r>
       <w:r>
         <w:rPr/>
-        <w:t xml:space="preserve">: IP-пакети </w:t>
-      </w:r>
-      <w:r>
-        <w:rPr/>
-        <w:t xml:space="preserve">дозволяють </w:t>
-      </w:r>
-      <w:r>
-        <w:rPr/>
-        <w:t>балансувати навантаження на вузли мережі, допомага</w:t>
-      </w:r>
-      <w:r>
-        <w:rPr/>
-        <w:t>ючи</w:t>
-      </w:r>
-      <w:r>
-        <w:rPr/>
-        <w:t xml:space="preserve"> розподіляти трафік між кількома копіями служби, покращуючи продуктивність і доступність програми.</w:t>
+        <w:t>: IP-пакети дозволяють балансувати навантаження на вузли мережі, допомагаючи розподіляти трафік між кількома копіями служби, покращуючи продуктивність і доступність програми.</w:t>
       </w:r>
     </w:p>
     <w:p>
@@ -8590,23 +8558,7 @@
       </w:r>
       <w:r>
         <w:rPr/>
-        <w:t xml:space="preserve">: IP-пакети дозволяють налагодити мережевий зв’язок та моніторинг. </w:t>
-      </w:r>
-      <w:r>
-        <w:rPr/>
-        <w:t>К</w:t>
-      </w:r>
-      <w:r>
-        <w:rPr/>
-        <w:t>ращий моніторинг і відстеження ведуть до кращої спостережливості, що допом</w:t>
-      </w:r>
-      <w:r>
-        <w:rPr/>
-        <w:t>агає</w:t>
-      </w:r>
-      <w:r>
-        <w:rPr/>
-        <w:t xml:space="preserve"> швидко виявляти та вирішувати проблеми.</w:t>
+        <w:t>: IP-пакети дозволяють налагодити мережевий зв’язок та моніторинг. Кращий моніторинг і відстеження ведуть до кращої спостережливості, що допомагає швидко виявляти та вирішувати проблеми.</w:t>
       </w:r>
     </w:p>
     <w:p>
@@ -9133,15 +9085,7 @@
       </w:r>
       <w:r>
         <w:rPr/>
-        <w:t xml:space="preserve">: Брандмауер встановлює правила, </w:t>
-      </w:r>
-      <w:r>
-        <w:rPr/>
-        <w:t>що</w:t>
-      </w:r>
-      <w:r>
-        <w:rPr/>
-        <w:t xml:space="preserve"> контролюють, який мережевий трафік може проходити через нього, та блокує небажані підключення, забезпечуючи захист від несанкціонованого доступу до мережі.</w:t>
+        <w:t>: Брандмауер встановлює правила, що контролюють, який мережевий трафік може проходити через нього, та блокує небажані підключення, забезпечуючи захист від несанкціонованого доступу до мережі.</w:t>
       </w:r>
     </w:p>
     <w:p>
@@ -9709,23 +9653,7 @@
       <w:r>
         <w:rPr/>
         <w:tab/>
-        <w:t xml:space="preserve">IPv6 - протокол Інтернет-рівня для міжмережевої роботи з комутацією пакетів, </w:t>
-      </w:r>
-      <w:r>
-        <w:rPr/>
-        <w:t>що</w:t>
-      </w:r>
-      <w:r>
-        <w:rPr/>
-        <w:t xml:space="preserve"> забезпечує наскрізну передачу дейтаграм через кілька IP-мереж, чітко дотримуючись принципів, </w:t>
-      </w:r>
-      <w:r>
-        <w:rPr/>
-        <w:t>притаманних</w:t>
-      </w:r>
-      <w:r>
-        <w:rPr/>
-        <w:t xml:space="preserve"> IPv4. Реалізує нові функції. Це спрощує конфігурацію адреси, перенумерацію мережі та сповіщення маршрутизатора під час зміни постачальника підключення до мережі. Спрощує обробку пакетів у маршрутизаторах, покладаючи відповідальність за фрагментацію пакетів на кінцеві точки. Розмір підмережі IPv6 стандартизовано шляхом фіксації розміру частини ідентифікатора хоста в адресі до 64 бітів.</w:t>
+        <w:t>IPv6 - протокол Інтернет-рівня для міжмережевої роботи з комутацією пакетів, що забезпечує наскрізну передачу дейтаграм через кілька IP-мереж, чітко дотримуючись принципів, притаманних IPv4. Реалізує нові функції. Це спрощує конфігурацію адреси, перенумерацію мережі та сповіщення маршрутизатора під час зміни постачальника підключення до мережі. Спрощує обробку пакетів у маршрутизаторах, покладаючи відповідальність за фрагментацію пакетів на кінцеві точки. Розмір підмережі IPv6 стандартизовано шляхом фіксації розміру частини ідентифікатора хоста в адресі до 64 бітів.</w:t>
       </w:r>
     </w:p>
     <w:p>
@@ -10321,31 +10249,7 @@
       </w:r>
       <w:r>
         <w:rPr/>
-        <w:t>: Публічні IP-адреси доступні в Інтернеті, тоді як приватні IP-адреси використовуються в приватних мереж</w:t>
-      </w:r>
-      <w:r>
-        <w:rPr/>
-        <w:t>ах</w:t>
-      </w:r>
-      <w:r>
-        <w:rPr/>
-        <w:t xml:space="preserve"> </w:t>
-      </w:r>
-      <w:r>
-        <w:rPr/>
-        <w:t>(</w:t>
-      </w:r>
-      <w:r>
-        <w:rPr/>
-        <w:t xml:space="preserve">вдома або в офісі, </w:t>
-      </w:r>
-      <w:r>
-        <w:rPr/>
-        <w:t>при організації кластерів Kubernetes)</w:t>
-      </w:r>
-      <w:r>
-        <w:rPr/>
-        <w:t>.</w:t>
+        <w:t>: Публічні IP-адреси доступні в Інтернеті, тоді як приватні IP-адреси використовуються в приватних мережах (вдома або в офісі, при організації кластерів Kubernetes).</w:t>
       </w:r>
     </w:p>
     <w:p>
@@ -10433,31 +10337,7 @@
       </w:r>
       <w:r>
         <w:rPr/>
-        <w:t xml:space="preserve"> також використовує протокол ICMP для відстеження маршруту до вказаної IP-адреси. Traceroute </w:t>
-      </w:r>
-      <w:r>
-        <w:rPr/>
-        <w:t>може використовувати</w:t>
-      </w:r>
-      <w:r>
-        <w:rPr/>
-        <w:t xml:space="preserve"> UDP </w:t>
-      </w:r>
-      <w:r>
-        <w:rPr/>
-        <w:t>в такому разі</w:t>
-      </w:r>
-      <w:r>
-        <w:rPr/>
-        <w:t xml:space="preserve"> відправля</w:t>
-      </w:r>
-      <w:r>
-        <w:rPr/>
-        <w:t>ючи</w:t>
-      </w:r>
-      <w:r>
-        <w:rPr/>
-        <w:t xml:space="preserve"> пакети до кожного вузла в мережі, збільшуючи значення TTL (Time to Live) у кожному пакеті. Це дозволяє визначити шлях, яким йде пакет до вказаної IP-адреси. У цьому випадку Traceroute використовується з портом 33434.</w:t>
+        <w:t xml:space="preserve"> також використовує протокол ICMP для відстеження маршруту до вказаної IP-адреси. Traceroute може використовувати UDP в такому разі відправляючи пакети до кожного вузла в мережі, збільшуючи значення TTL (Time to Live) у кожному пакеті. Це дозволяє визначити шлях, яким йде пакет до вказаної IP-адреси. У цьому випадку Traceroute використовується з портом 33434.</w:t>
       </w:r>
     </w:p>
     <w:p>
@@ -23727,7 +23607,7 @@
     </w:r>
     <w:r>
       <w:rPr/>
-      <w:t>65</w:t>
+      <w:t>28</w:t>
     </w:r>
     <w:r>
       <w:rPr/>

</xml_diff>

<commit_message>
Step #87. './DevOps300/DevOps-Middle.docx' - updated.
</commit_message>
<xml_diff>
--- a/DevOps300/DevOps-Junior.docx
+++ b/DevOps300/DevOps-Junior.docx
@@ -4346,20 +4346,35 @@
     <w:p>
       <w:pPr>
         <w:pStyle w:val="Normal"/>
-        <w:rPr/>
-      </w:pPr>
-      <w:r>
-        <w:rPr/>
-        <w:t>Таким чином, комбінації цих чисел утворюють різні комбінації дозволів. Наприклад:</w:t>
-      </w:r>
-    </w:p>
-    <w:p>
-      <w:pPr>
-        <w:pStyle w:val="Normal"/>
-        <w:rPr/>
-      </w:pPr>
-      <w:r>
-        <w:rPr/>
+        <w:ind w:left="643" w:hanging="0"/>
+        <w:rPr/>
+      </w:pPr>
+      <w:r>
+        <w:rPr/>
+      </w:r>
+    </w:p>
+    <w:p>
+      <w:pPr>
+        <w:pStyle w:val="Normal"/>
+        <w:rPr/>
+      </w:pPr>
+      <w:r>
+        <w:rPr/>
+        <w:t>Таким чином, комбінації цих чисел утворюють різні комбінації дозволів.</w:t>
+      </w:r>
+    </w:p>
+    <w:p>
+      <w:pPr>
+        <w:pStyle w:val="Normal"/>
+        <w:rPr/>
+      </w:pPr>
+      <w:r>
+        <w:rPr/>
+        <w:t>Приклади</w:t>
+      </w:r>
+      <w:r>
+        <w:rPr/>
+        <w:t>:</w:t>
       </w:r>
     </w:p>
     <w:p>
@@ -18929,11 +18944,7 @@
       </w:pPr>
       <w:r>
         <w:rPr/>
-        <w:t>При написанні тестів програмного забезпечення важливо дотримуватися кількох кроків, які допоможуть забезпечити якість тестів і ефективність процесу тестуванн</w:t>
-      </w:r>
-      <w:r>
-        <w:rPr/>
-        <w:t>я:</w:t>
+        <w:t>При написанні тестів програмного забезпечення важливо дотримуватися кількох кроків, які допоможуть забезпечити якість тестів і ефективність процесу тестування:</w:t>
       </w:r>
     </w:p>
     <w:p>
@@ -19099,33 +19110,17 @@
       </w:pPr>
       <w:r>
         <w:rPr/>
-        <w:t>68. Що таке Test-Drive</w:t>
-      </w:r>
-      <w:r>
-        <w:rPr/>
-        <w:t>n</w:t>
-      </w:r>
-      <w:r>
-        <w:rPr/>
-        <w:t xml:space="preserve"> Development (TDD)?</w:t>
-      </w:r>
-    </w:p>
-    <w:p>
-      <w:pPr>
-        <w:pStyle w:val="Normal"/>
-        <w:rPr/>
-      </w:pPr>
-      <w:r>
-        <w:rPr/>
-        <w:t xml:space="preserve">Test-Driven Development (TDD), або "розробка через тестування", є методологією розробки програмного забезпечення, яка базується на написанні тестів перед </w:t>
-      </w:r>
-      <w:r>
-        <w:rPr/>
-        <w:t>розробкою</w:t>
-      </w:r>
-      <w:r>
-        <w:rPr/>
-        <w:t xml:space="preserve"> фактичного коду програми. Основні принципи TDD :</w:t>
+        <w:t>68. Що таке Test-Driven Development (TDD)?</w:t>
+      </w:r>
+    </w:p>
+    <w:p>
+      <w:pPr>
+        <w:pStyle w:val="Normal"/>
+        <w:rPr/>
+      </w:pPr>
+      <w:r>
+        <w:rPr/>
+        <w:t>Test-Driven Development (TDD), або "розробка через тестування", є методологією розробки програмного забезпечення, яка базується на написанні тестів перед розробкою фактичного коду програми. Основні принципи TDD :</w:t>
       </w:r>
     </w:p>
     <w:p>
@@ -19237,15 +19232,7 @@
       </w:pPr>
       <w:r>
         <w:rPr/>
-        <w:t xml:space="preserve">Різниця полягає у способі, яким вони обробляють та виконують </w:t>
-      </w:r>
-      <w:r>
-        <w:rPr/>
-        <w:t>код</w:t>
-      </w:r>
-      <w:r>
-        <w:rPr/>
-        <w:t xml:space="preserve"> комп'ютером:</w:t>
+        <w:t>Різниця полягає у способі, яким вони обробляють та виконують код комп'ютером:</w:t>
       </w:r>
     </w:p>
     <w:p>
@@ -19441,15 +19428,7 @@
       </w:r>
       <w:r>
         <w:rPr/>
-        <w:t xml:space="preserve">): вимірює, як часто новий код або зміни вносяться до </w:t>
-      </w:r>
-      <w:r>
-        <w:rPr/>
-        <w:t>production</w:t>
-      </w:r>
-      <w:r>
-        <w:rPr/>
-        <w:t xml:space="preserve"> середовища. Висока частота розгортання може свідчити про швидкі та ефективні процеси розробки та розгортання.</w:t>
+        <w:t>): вимірює, як часто новий код або зміни вносяться до production середовища. Висока частота розгортання може свідчити про швидкі та ефективні процеси розробки та розгортання.</w:t>
       </w:r>
     </w:p>
     <w:p>
@@ -19533,15 +19512,7 @@
       </w:r>
       <w:r>
         <w:rPr/>
-        <w:t xml:space="preserve"> Ця метрика вимірює кількість помилок, збоїв чи відмов в середовищі </w:t>
-      </w:r>
-      <w:r>
-        <w:rPr/>
-        <w:t>production</w:t>
-      </w:r>
-      <w:r>
-        <w:rPr/>
-        <w:t>. Вона допомагає визначити стабільність системи та якість впровадженого коду.</w:t>
+        <w:t xml:space="preserve"> Ця метрика вимірює кількість помилок, збоїв чи відмов в середовищі production. Вона допомагає визначити стабільність системи та якість впровадженого коду.</w:t>
       </w:r>
     </w:p>
     <w:p>
@@ -19660,15 +19631,7 @@
       </w:r>
       <w:r>
         <w:rPr/>
-        <w:t xml:space="preserve"> Вказує на обсяг зайнятого дискового простору. Перевищення максимального обсягу дискового простору може призвести до проблем з</w:t>
-      </w:r>
-      <w:r>
-        <w:rPr/>
-        <w:t>і</w:t>
-      </w:r>
-      <w:r>
-        <w:rPr/>
-        <w:t xml:space="preserve"> зберіганням даних та виконанням програм.</w:t>
+        <w:t xml:space="preserve"> Вказує на обсяг зайнятого дискового простору. Перевищення максимального обсягу дискового простору може призвести до проблем зі зберіганням даних та виконанням програм.</w:t>
       </w:r>
     </w:p>
     <w:p>
@@ -19972,15 +19935,7 @@
       </w:pPr>
       <w:r>
         <w:rPr/>
-        <w:t>Спрямован</w:t>
-      </w:r>
-      <w:r>
-        <w:rPr/>
-        <w:t>е</w:t>
-      </w:r>
-      <w:r>
-        <w:rPr/>
-        <w:t xml:space="preserve"> на відстеження та аналіз різноманітних компонентів фізичної та віртуальної інфраструктури, таких як сервери, мережеве обладнання, сховища даних тощо.</w:t>
+        <w:t>Спрямоване на відстеження та аналіз різноманітних компонентів фізичної та віртуальної інфраструктури, таких як сервери, мережеве обладнання, сховища даних тощо.</w:t>
       </w:r>
     </w:p>
     <w:p>
@@ -20036,15 +19991,7 @@
       </w:pPr>
       <w:r>
         <w:rPr/>
-        <w:t>Більше спрямован</w:t>
-      </w:r>
-      <w:r>
-        <w:rPr/>
-        <w:t>е</w:t>
-      </w:r>
-      <w:r>
-        <w:rPr/>
-        <w:t xml:space="preserve"> на відстеження та аналіз функціонування окремих додатків або сервісів, які працюють на інфраструктурі.</w:t>
+        <w:t>Більше спрямоване на відстеження та аналіз функціонування окремих додатків або сервісів, які працюють на інфраструктурі.</w:t>
       </w:r>
     </w:p>
     <w:p>
@@ -20147,11 +20094,7 @@
       </w:pPr>
       <w:r>
         <w:rPr/>
-        <w:t>У</w:t>
-      </w:r>
-      <w:r>
-        <w:rPr/>
-        <w:t xml:space="preserve"> pull-моделі, також відомій як polling, агенти на кінцевих пристроях або серверах ініціюють процес збору даних.</w:t>
+        <w:t>У pull-моделі, також відомій як polling, агенти на кінцевих пристроях або серверах ініціюють процес збору даних.</w:t>
       </w:r>
     </w:p>
     <w:p>
@@ -20563,15 +20506,7 @@
       </w:pPr>
       <w:r>
         <w:rPr/>
-        <w:t xml:space="preserve">У віртуалізованих середовищах, таких як Docker </w:t>
-      </w:r>
-      <w:r>
-        <w:rPr/>
-        <w:t>або</w:t>
-      </w:r>
-      <w:r>
-        <w:rPr/>
-        <w:t xml:space="preserve"> Kubernetes, лог-файли можуть бути збирані з контейнерів та сервісів, що виконуються у цих середовищах.</w:t>
+        <w:t>У віртуалізованих середовищах, таких як Docker або Kubernetes, лог-файли можуть бути збирані з контейнерів та сервісів, що виконуються у цих середовищах.</w:t>
       </w:r>
     </w:p>
     <w:p>
@@ -20746,15 +20681,7 @@
       </w:pPr>
       <w:r>
         <w:rPr/>
-        <w:t xml:space="preserve">PromQL: Prometheus надає мову запитів PromQL для виразного та потужного аналізу метрик. Це дозволяє користувачам </w:t>
-      </w:r>
-      <w:r>
-        <w:rPr/>
-        <w:t>робити</w:t>
-      </w:r>
-      <w:r>
-        <w:rPr/>
-        <w:t xml:space="preserve"> складні запити для виявлення тенденцій, виконання агрегацій та фільтрації даних.</w:t>
+        <w:t>PromQL: Prometheus надає мову запитів PromQL для виразного та потужного аналізу метрик. Це дозволяє користувачам робити складні запити для виявлення тенденцій, виконання агрегацій та фільтрації даних.</w:t>
       </w:r>
     </w:p>
     <w:p>
@@ -21395,79 +21322,23 @@
           <w:sz w:val="20"/>
           <w:szCs w:val="24"/>
         </w:rPr>
-        <w:t>В</w:t>
-      </w:r>
-      <w:r>
+        <w:t>В прикладі необхідно замінити YOUR_RABBITMQ_HOST, YOUR_RABBITMQ_USERNAME, YOUR_RABBITMQ_PASSWORD та YOUR_QUEUE_NAME на фактичні значення вашого сервісу черги RabbitMQ</w:t>
+      </w:r>
+    </w:p>
+    <w:p>
+      <w:pPr>
+        <w:pStyle w:val="Normal"/>
         <w:rPr>
           <w:sz w:val="20"/>
           <w:szCs w:val="24"/>
         </w:rPr>
-        <w:t xml:space="preserve"> </w:t>
-      </w:r>
+      </w:pPr>
       <w:r>
         <w:rPr>
           <w:sz w:val="20"/>
           <w:szCs w:val="24"/>
         </w:rPr>
-        <w:t>прикладі</w:t>
-      </w:r>
-      <w:r>
-        <w:rPr>
-          <w:sz w:val="20"/>
-          <w:szCs w:val="24"/>
-        </w:rPr>
-        <w:t xml:space="preserve"> необхідно замінити YOUR_RABBITMQ_HOST, YOUR_RABBITMQ_USERNAME, YOUR_RABBITMQ_PASSWORD та YOUR_QUEUE_NAME на фактичні значення вашого сервісу черги RabbitMQ</w:t>
-      </w:r>
-    </w:p>
-    <w:p>
-      <w:pPr>
-        <w:pStyle w:val="Normal"/>
-        <w:rPr>
-          <w:sz w:val="20"/>
-          <w:szCs w:val="24"/>
-        </w:rPr>
-      </w:pPr>
-      <w:r>
-        <w:rPr>
-          <w:sz w:val="20"/>
-          <w:szCs w:val="24"/>
-        </w:rPr>
-        <w:t xml:space="preserve">Замість </w:t>
-      </w:r>
-      <w:r>
-        <w:rPr>
-          <w:sz w:val="20"/>
-          <w:szCs w:val="24"/>
-        </w:rPr>
-        <w:t xml:space="preserve">YOUR_RABBITMQ_HOST </w:t>
-      </w:r>
-      <w:r>
-        <w:rPr>
-          <w:sz w:val="20"/>
-          <w:szCs w:val="24"/>
-        </w:rPr>
-        <w:t>можна використати</w:t>
-      </w:r>
-      <w:r>
-        <w:rPr>
-          <w:sz w:val="20"/>
-          <w:szCs w:val="24"/>
-        </w:rPr>
-        <w:t xml:space="preserve"> локальний RabbitMQ сервер ‘</w:t>
-      </w:r>
-      <w:r>
-        <w:rPr>
-          <w:sz w:val="20"/>
-          <w:szCs w:val="24"/>
-        </w:rPr>
-        <w:t>localhost’</w:t>
-      </w:r>
-      <w:r>
-        <w:rPr>
-          <w:sz w:val="20"/>
-          <w:szCs w:val="24"/>
-        </w:rPr>
-        <w:t>.</w:t>
+        <w:t>Замість YOUR_RABBITMQ_HOST можна використати локальний RabbitMQ сервер ‘localhost’.</w:t>
       </w:r>
     </w:p>
     <w:p>
@@ -21684,14 +21555,7 @@
           <w:sz w:val="20"/>
           <w:szCs w:val="24"/>
         </w:rPr>
-        <w:t>в</w:t>
-      </w:r>
-      <w:r>
-        <w:rPr>
-          <w:sz w:val="20"/>
-          <w:szCs w:val="24"/>
-        </w:rPr>
-        <w:t>и можете встановити та налаштувати свій власний сервер RabbitMQ на своєму обладнанні або в хмарному середовищі.</w:t>
+        <w:t>ви можете встановити та налаштувати свій власний сервер RabbitMQ на своєму обладнанні або в хмарному середовищі.</w:t>
       </w:r>
     </w:p>
     <w:p>
@@ -21756,14 +21620,7 @@
           <w:sz w:val="20"/>
           <w:szCs w:val="24"/>
         </w:rPr>
-        <w:t>в</w:t>
-      </w:r>
-      <w:r>
-        <w:rPr>
-          <w:sz w:val="20"/>
-          <w:szCs w:val="24"/>
-        </w:rPr>
-        <w:t>и можете використовувати CloudAMQP для швидкого розгортання та керування вашими чергами повідомлень без необхідності власного налаштування та управління серверами.</w:t>
+        <w:t>ви можете використовувати CloudAMQP для швидкого розгортання та керування вашими чергами повідомлень без необхідності власного налаштування та управління серверами.</w:t>
       </w:r>
     </w:p>
     <w:p>
@@ -22051,21 +21908,7 @@
           <w:sz w:val="20"/>
           <w:szCs w:val="24"/>
         </w:rPr>
-        <w:t>: CloudAMQP дозволяє відправляти повідомлення в чергу, які потім можуть бути оброблені асинхронно. Це особливо корисно, коли потрібно розсилати повідомлення багатьом отримувачам або коли обробк</w:t>
-      </w:r>
-      <w:r>
-        <w:rPr>
-          <w:sz w:val="20"/>
-          <w:szCs w:val="24"/>
-        </w:rPr>
-        <w:t>а</w:t>
-      </w:r>
-      <w:r>
-        <w:rPr>
-          <w:sz w:val="20"/>
-          <w:szCs w:val="24"/>
-        </w:rPr>
-        <w:t xml:space="preserve"> повідомлення може зайняти тривалий час.</w:t>
+        <w:t>: CloudAMQP дозволяє відправляти повідомлення в чергу, які потім можуть бути оброблені асинхронно. Це особливо корисно, коли потрібно розсилати повідомлення багатьом отримувачам або коли обробка повідомлення може зайняти тривалий час.</w:t>
       </w:r>
     </w:p>
     <w:p>
@@ -22123,21 +21966,7 @@
           <w:sz w:val="20"/>
           <w:szCs w:val="24"/>
         </w:rPr>
-        <w:t xml:space="preserve">: CloudAMQP дозволяє розподіляти завдання між багатьма обробниками, </w:t>
-      </w:r>
-      <w:r>
-        <w:rPr>
-          <w:sz w:val="20"/>
-          <w:szCs w:val="24"/>
-        </w:rPr>
-        <w:t>за рахунок чого</w:t>
-      </w:r>
-      <w:r>
-        <w:rPr>
-          <w:sz w:val="20"/>
-          <w:szCs w:val="24"/>
-        </w:rPr>
-        <w:t xml:space="preserve"> покращити продуктивність та масштабованість системи. Кожен обробник може брати повідомлення з черги та обробляти їх паралельно.</w:t>
+        <w:t>: CloudAMQP дозволяє розподіляти завдання між багатьма обробниками, за рахунок чого покращити продуктивність та масштабованість системи. Кожен обробник може брати повідомлення з черги та обробляти їх паралельно.</w:t>
       </w:r>
     </w:p>
     <w:p>
@@ -22751,15 +22580,7 @@
       </w:pPr>
       <w:r>
         <w:rPr/>
-        <w:t xml:space="preserve">Основною одиницею структури Docker-compose є сервіси. </w:t>
-      </w:r>
-      <w:r>
-        <w:rPr/>
-        <w:t>Ц</w:t>
-      </w:r>
-      <w:r>
-        <w:rPr/>
-        <w:t>е окремі контейнери, які виконують певні функції вашого додатку. Кожен сервіс описується як окремий блок у файлі YAML і має свої властивості та параметри.</w:t>
+        <w:t>Основною одиницею структури Docker-compose є сервіси. Це окремі контейнери, які виконують певні функції вашого додатку. Кожен сервіс описується як окремий блок у файлі YAML і має свої властивості та параметри.</w:t>
       </w:r>
     </w:p>
     <w:p>

</xml_diff>